<commit_message>
Installation for mongoengine added.
</commit_message>
<xml_diff>
--- a/Documents/Readme for installation and setup of software used in the project.docx
+++ b/Documents/Readme for installation and setup of software used in the project.docx
@@ -135,7 +135,7 @@
       <w:r>
         <w:t xml:space="preserve">Download the msi package for windows from this link </w:t>
       </w:r>
-      <w:hyperlink r:id="rId5" w:history="1">
+      <w:hyperlink r:id="rId5" w:anchor="community" w:history="1">
         <w:r>
           <w:rPr>
             <w:rStyle w:val="Hyperlink"/>
@@ -307,19 +307,7 @@
           <w:rPr>
             <w:rStyle w:val="Hyperlink"/>
           </w:rPr>
-          <w:t>https://docs.mongodb.</w:t>
-        </w:r>
-        <w:r>
-          <w:rPr>
-            <w:rStyle w:val="Hyperlink"/>
-          </w:rPr>
-          <w:t>c</w:t>
-        </w:r>
-        <w:r>
-          <w:rPr>
-            <w:rStyle w:val="Hyperlink"/>
-          </w:rPr>
-          <w:t>om/getting-started/shell/installation/</w:t>
+          <w:t>https://docs.mongodb.com/getting-started/shell/installation/</w:t>
         </w:r>
       </w:hyperlink>
       <w:r>
@@ -439,8 +427,6 @@
       <w:r>
         <w:t>c:\</w:t>
       </w:r>
-      <w:bookmarkStart w:id="0" w:name="_GoBack"/>
-      <w:bookmarkEnd w:id="0"/>
       <w:r>
         <w:t>data\db</w:t>
       </w:r>
@@ -675,7 +661,7 @@
         <w:rPr>
           <w:rFonts w:eastAsiaTheme="minorHAnsi"/>
         </w:rPr>
-        <w:t>Pymongo</w:t>
+        <w:t>Mongoengine</w:t>
       </w:r>
     </w:p>
     <w:p>
@@ -687,7 +673,13 @@
         </w:numPr>
       </w:pPr>
       <w:r>
-        <w:t>Use pip install pymongo after installing python with pip.</w:t>
+        <w:t xml:space="preserve">Use pip install </w:t>
+      </w:r>
+      <w:r>
+        <w:t>mongoengine</w:t>
+      </w:r>
+      <w:r>
+        <w:t xml:space="preserve"> after installing python with pip.</w:t>
       </w:r>
     </w:p>
     <w:p>
@@ -704,6 +696,18 @@
     </w:p>
     <w:p>
       <w:pPr>
+        <w:pStyle w:val="ListParagraph"/>
+        <w:numPr>
+          <w:ilvl w:val="0"/>
+          <w:numId w:val="10"/>
+        </w:numPr>
+      </w:pPr>
+      <w:r>
+        <w:t>Pymongo is installed along with mongoengine, if not use pip install pymongo.</w:t>
+      </w:r>
+    </w:p>
+    <w:p>
+      <w:pPr>
         <w:pStyle w:val="Heading1"/>
         <w:numPr>
           <w:ilvl w:val="0"/>
@@ -737,65 +741,8 @@
       <w:r>
         <w:t>When running bottle make sure the port is empty.</w:t>
       </w:r>
-    </w:p>
-    <w:p>
-      <w:pPr>
-        <w:pStyle w:val="Heading1"/>
-        <w:numPr>
-          <w:ilvl w:val="0"/>
-          <w:numId w:val="3"/>
-        </w:numPr>
-      </w:pPr>
-      <w:r>
-        <w:t>Robomongo</w:t>
-      </w:r>
-    </w:p>
-    <w:p>
-      <w:pPr>
-        <w:pStyle w:val="ListParagraph"/>
-        <w:numPr>
-          <w:ilvl w:val="1"/>
-          <w:numId w:val="3"/>
-        </w:numPr>
-      </w:pPr>
-      <w:r>
-        <w:t xml:space="preserve">Install robomongo from </w:t>
-      </w:r>
-      <w:hyperlink r:id="rId7" w:history="1">
-        <w:r>
-          <w:rPr>
-            <w:rStyle w:val="Hyperlink"/>
-          </w:rPr>
-          <w:t>https://robomongo.org/download</w:t>
-        </w:r>
-      </w:hyperlink>
-      <w:r>
-        <w:t xml:space="preserve"> </w:t>
-      </w:r>
-    </w:p>
-    <w:p>
-      <w:pPr>
-        <w:pStyle w:val="ListParagraph"/>
-        <w:numPr>
-          <w:ilvl w:val="1"/>
-          <w:numId w:val="3"/>
-        </w:numPr>
-      </w:pPr>
-      <w:r>
-        <w:t>Connect to the database from the localhost and default port.</w:t>
-      </w:r>
-    </w:p>
-    <w:p>
-      <w:pPr>
-        <w:pStyle w:val="ListParagraph"/>
-        <w:numPr>
-          <w:ilvl w:val="1"/>
-          <w:numId w:val="3"/>
-        </w:numPr>
-      </w:pPr>
-      <w:r>
-        <w:t>Make sure the mongo service is running before connecting to the database.</w:t>
-      </w:r>
+      <w:bookmarkStart w:id="0" w:name="_GoBack"/>
+      <w:bookmarkEnd w:id="0"/>
     </w:p>
     <w:sectPr>
       <w:pgSz w:w="11906" w:h="16838"/>
@@ -2174,6 +2121,7 @@
   <w:style w:type="character" w:default="1" w:styleId="DefaultParagraphFont">
     <w:name w:val="Default Paragraph Font"/>
     <w:uiPriority w:val="1"/>
+    <w:semiHidden/>
     <w:unhideWhenUsed/>
   </w:style>
   <w:style w:type="table" w:default="1" w:styleId="TableNormal">

</xml_diff>